<commit_message>
SIMULINK: created model NNextimation + control
</commit_message>
<xml_diff>
--- a/Documentation/Pin Mapping.docx
+++ b/Documentation/Pin Mapping.docx
@@ -308,13 +308,13 @@
             <w:r>
               <w:t>User Button (</w:t>
             </w:r>
-            <w:proofErr w:type="spellStart"/>
-            <w:r>
-              <w:t>Toggle</w:t>
-            </w:r>
-            <w:proofErr w:type="spellEnd"/>
-            <w:r>
-              <w:t xml:space="preserve"> State)</w:t>
+            <w:r>
+              <w:t>Start Extimation</w:t>
+            </w:r>
+            <w:bookmarkStart w:id="0" w:name="_GoBack"/>
+            <w:bookmarkEnd w:id="0"/>
+            <w:r>
+              <w:t>)</w:t>
             </w:r>
           </w:p>
         </w:tc>
@@ -401,8 +401,6 @@
             <w:r>
               <w:t>Digital Output</w:t>
             </w:r>
-            <w:bookmarkStart w:id="0" w:name="_GoBack"/>
-            <w:bookmarkEnd w:id="0"/>
           </w:p>
         </w:tc>
       </w:tr>

</xml_diff>